<commit_message>
Microsoft Team Code Added
</commit_message>
<xml_diff>
--- a/docs/syllabus/pandoc_syllabus.en.docx
+++ b/docs/syllabus/pandoc_syllabus.en.docx
@@ -200,8 +200,8 @@
         <w:tblLayout w:type="fixed"/>
       </w:tblPr>
       <w:tblGrid>
-        <w:gridCol w:w="3120"/>
-        <w:gridCol w:w="4800"/>
+        <w:gridCol w:w="2984"/>
+        <w:gridCol w:w="4935"/>
       </w:tblGrid>
       <w:tr>
         <w:trPr>
@@ -317,7 +317,7 @@
               <w:jc w:val="left"/>
             </w:pPr>
             <w:r>
-              <w:t xml:space="preserve">?????????</w:t>
+              <w:t xml:space="preserve">Not Used</w:t>
             </w:r>
           </w:p>
         </w:tc>
@@ -347,7 +347,7 @@
               <w:jc w:val="left"/>
             </w:pPr>
             <w:r>
-              <w:t xml:space="preserve">?????????</w:t>
+              <w:t xml:space="preserve">zk6388k</w:t>
             </w:r>
           </w:p>
         </w:tc>
@@ -393,8 +393,8 @@
         <w:tblLayout w:type="fixed"/>
       </w:tblPr>
       <w:tblGrid>
-        <w:gridCol w:w="1449"/>
-        <w:gridCol w:w="6470"/>
+        <w:gridCol w:w="581"/>
+        <w:gridCol w:w="7338"/>
       </w:tblGrid>
       <w:tr>
         <w:trPr>
@@ -483,8 +483,8 @@
         <w:tblLayout w:type="fixed"/>
       </w:tblPr>
       <w:tblGrid>
-        <w:gridCol w:w="4320"/>
-        <w:gridCol w:w="3600"/>
+        <w:gridCol w:w="4122"/>
+        <w:gridCol w:w="3797"/>
       </w:tblGrid>
       <w:tr>
         <w:trPr>
@@ -2660,10 +2660,10 @@
         <w:tblLayout w:type="fixed"/>
       </w:tblPr>
       <w:tblGrid>
-        <w:gridCol w:w="856"/>
-        <w:gridCol w:w="1070"/>
-        <w:gridCol w:w="4423"/>
-        <w:gridCol w:w="1569"/>
+        <w:gridCol w:w="799"/>
+        <w:gridCol w:w="1235"/>
+        <w:gridCol w:w="4795"/>
+        <w:gridCol w:w="1089"/>
       </w:tblGrid>
       <w:tr>
         <w:trPr>
@@ -2895,10 +2895,10 @@
         <w:tblLayout w:type="fixed"/>
       </w:tblPr>
       <w:tblGrid>
-        <w:gridCol w:w="856"/>
-        <w:gridCol w:w="1070"/>
-        <w:gridCol w:w="4423"/>
-        <w:gridCol w:w="1569"/>
+        <w:gridCol w:w="854"/>
+        <w:gridCol w:w="1164"/>
+        <w:gridCol w:w="4736"/>
+        <w:gridCol w:w="1164"/>
       </w:tblGrid>
       <w:tr>
         <w:trPr>
@@ -3180,10 +3180,10 @@
         <w:tblLayout w:type="fixed"/>
       </w:tblPr>
       <w:tblGrid>
-        <w:gridCol w:w="856"/>
-        <w:gridCol w:w="1070"/>
-        <w:gridCol w:w="4423"/>
-        <w:gridCol w:w="1569"/>
+        <w:gridCol w:w="888"/>
+        <w:gridCol w:w="1184"/>
+        <w:gridCol w:w="4145"/>
+        <w:gridCol w:w="1702"/>
       </w:tblGrid>
       <w:tr>
         <w:trPr>
@@ -3473,10 +3473,10 @@
         <w:tblLayout w:type="fixed"/>
       </w:tblPr>
       <w:tblGrid>
-        <w:gridCol w:w="856"/>
-        <w:gridCol w:w="1070"/>
-        <w:gridCol w:w="4423"/>
-        <w:gridCol w:w="1569"/>
+        <w:gridCol w:w="922"/>
+        <w:gridCol w:w="1230"/>
+        <w:gridCol w:w="3460"/>
+        <w:gridCol w:w="2306"/>
       </w:tblGrid>
       <w:tr>
         <w:trPr>

</xml_diff>